<commit_message>
[KMB] Update release note for v0.5.1
Signed-off-by: Jin, Huang <huang.jin@intel.com>
</commit_message>
<xml_diff>
--- a/flashtool/docs/Releasenotes.docx
+++ b/flashtool/docs/Releasenotes.docx
@@ -165,7 +165,7 @@
         <w:rPr>
           <w:rFonts w:cs="Intel Clear"/>
         </w:rPr>
-        <w:t>October</w:t>
+        <w:t>December</w:t>
       </w:r>
       <w:r>
         <w:rPr>
@@ -205,7 +205,13 @@
         <w:rPr>
           <w:rFonts w:cs="Intel Clear"/>
         </w:rPr>
-        <w:t>5.0</w:t>
+        <w:t>5.</w:t>
+      </w:r>
+      <w:r>
+        <w:rPr>
+          <w:rFonts w:cs="Intel Clear"/>
+        </w:rPr>
+        <w:t>1</w:t>
       </w:r>
     </w:p>
     <w:p>
@@ -2518,6 +2524,127 @@
               </w:rPr>
               <w:t>Description</w:t>
             </w:r>
+          </w:p>
+        </w:tc>
+      </w:tr>
+      <w:tr>
+        <w:trPr>
+          <w:trHeight w:val="853"/>
+        </w:trPr>
+        <w:tc>
+          <w:tcPr>
+            <w:tcW w:w="1162" w:type="dxa"/>
+          </w:tcPr>
+          <w:p>
+            <w:pPr>
+              <w:keepNext/>
+              <w:keepLines/>
+              <w:spacing w:before="120" w:after="120" w:line="160" w:lineRule="exact"/>
+              <w:ind w:left="40" w:right="40"/>
+              <w:jc w:val="center"/>
+              <w:rPr>
+                <w:rFonts w:ascii="Intel Clear" w:hAnsi="Intel Clear"/>
+                <w:color w:val="000000" w:themeColor="text1"/>
+                <w:sz w:val="18"/>
+                <w:szCs w:val="20"/>
+              </w:rPr>
+            </w:pPr>
+            <w:r>
+              <w:rPr>
+                <w:rFonts w:ascii="Intel Clear" w:hAnsi="Intel Clear"/>
+                <w:color w:val="000000" w:themeColor="text1"/>
+                <w:sz w:val="18"/>
+                <w:szCs w:val="20"/>
+              </w:rPr>
+              <w:t>December 3, 2019</w:t>
+            </w:r>
+          </w:p>
+        </w:tc>
+        <w:tc>
+          <w:tcPr>
+            <w:tcW w:w="1170" w:type="dxa"/>
+          </w:tcPr>
+          <w:p>
+            <w:pPr>
+              <w:keepNext/>
+              <w:keepLines/>
+              <w:spacing w:before="120" w:after="120" w:line="160" w:lineRule="exact"/>
+              <w:ind w:left="40" w:right="40"/>
+              <w:jc w:val="center"/>
+              <w:rPr>
+                <w:rFonts w:ascii="Intel Clear" w:hAnsi="Intel Clear"/>
+                <w:color w:val="000000" w:themeColor="text1"/>
+                <w:sz w:val="18"/>
+                <w:szCs w:val="20"/>
+              </w:rPr>
+            </w:pPr>
+            <w:r>
+              <w:rPr>
+                <w:rFonts w:ascii="Intel Clear" w:hAnsi="Intel Clear"/>
+                <w:color w:val="000000" w:themeColor="text1"/>
+                <w:sz w:val="18"/>
+                <w:szCs w:val="20"/>
+              </w:rPr>
+              <w:t>0.5.1</w:t>
+            </w:r>
+          </w:p>
+        </w:tc>
+        <w:tc>
+          <w:tcPr>
+            <w:tcW w:w="6398" w:type="dxa"/>
+          </w:tcPr>
+          <w:p>
+            <w:pPr>
+              <w:pStyle w:val="CellHeadingCenter"/>
+              <w:spacing w:after="0" w:line="240" w:lineRule="atLeast"/>
+              <w:contextualSpacing/>
+              <w:jc w:val="left"/>
+              <w:rPr>
+                <w:rFonts w:cs="Intel Clear"/>
+                <w:b w:val="0"/>
+                <w:color w:val="auto"/>
+              </w:rPr>
+            </w:pPr>
+            <w:r>
+              <w:rPr>
+                <w:rFonts w:cs="Intel Clear"/>
+                <w:b w:val="0"/>
+                <w:color w:val="auto"/>
+              </w:rPr>
+              <w:t xml:space="preserve">Support </w:t>
+            </w:r>
+            <w:proofErr w:type="spellStart"/>
+            <w:r>
+              <w:rPr>
+                <w:rFonts w:cs="Intel Clear"/>
+                <w:b w:val="0"/>
+                <w:color w:val="auto"/>
+              </w:rPr>
+              <w:t>BootROM</w:t>
+            </w:r>
+            <w:proofErr w:type="spellEnd"/>
+            <w:r>
+              <w:rPr>
+                <w:rFonts w:cs="Intel Clear"/>
+                <w:b w:val="0"/>
+                <w:color w:val="auto"/>
+              </w:rPr>
+              <w:t xml:space="preserve"> recovery via PCI-e interface</w:t>
+            </w:r>
+          </w:p>
+          <w:p>
+            <w:pPr>
+              <w:pStyle w:val="CellHeadingCenter"/>
+              <w:spacing w:after="0" w:line="240" w:lineRule="atLeast"/>
+              <w:ind w:left="0"/>
+              <w:contextualSpacing/>
+              <w:jc w:val="left"/>
+              <w:rPr>
+                <w:rFonts w:cs="Intel Clear"/>
+                <w:b w:val="0"/>
+                <w:color w:val="auto"/>
+              </w:rPr>
+            </w:pPr>
           </w:p>
         </w:tc>
       </w:tr>
@@ -2688,8 +2815,6 @@
               </w:rPr>
               <w:t>USB-Host feature implementation completed</w:t>
             </w:r>
-            <w:bookmarkStart w:id="3" w:name="_GoBack"/>
-            <w:bookmarkEnd w:id="3"/>
           </w:p>
           <w:p>
             <w:pPr>
@@ -2959,8 +3084,8 @@
           <w:lang w:eastAsia="zh-TW"/>
         </w:rPr>
       </w:pPr>
-      <w:bookmarkStart w:id="4" w:name="_Toc428761831"/>
-      <w:bookmarkStart w:id="5" w:name="_Toc431308718"/>
+      <w:bookmarkStart w:id="3" w:name="_Toc428761831"/>
+      <w:bookmarkStart w:id="4" w:name="_Toc431308718"/>
     </w:p>
     <w:p>
       <w:pPr>
@@ -3009,11 +3134,11 @@
           <w:rFonts w:cs="Intel Clear"/>
         </w:rPr>
       </w:pPr>
-      <w:bookmarkStart w:id="6" w:name="_Toc112736946"/>
-      <w:bookmarkStart w:id="7" w:name="_Toc125788471"/>
-      <w:bookmarkStart w:id="8" w:name="_Toc411413856"/>
-      <w:bookmarkStart w:id="9" w:name="_Toc411430817"/>
-      <w:bookmarkStart w:id="10" w:name="_Toc23195244"/>
+      <w:bookmarkStart w:id="5" w:name="_Toc112736946"/>
+      <w:bookmarkStart w:id="6" w:name="_Toc125788471"/>
+      <w:bookmarkStart w:id="7" w:name="_Toc411413856"/>
+      <w:bookmarkStart w:id="8" w:name="_Toc411430817"/>
+      <w:bookmarkStart w:id="9" w:name="_Toc23195244"/>
       <w:r>
         <w:rPr>
           <w:rFonts w:cs="Intel Clear"/>
@@ -3021,11 +3146,11 @@
         <w:lastRenderedPageBreak/>
         <w:t>Introduction</w:t>
       </w:r>
+      <w:bookmarkEnd w:id="5"/>
       <w:bookmarkEnd w:id="6"/>
       <w:bookmarkEnd w:id="7"/>
       <w:bookmarkEnd w:id="8"/>
       <w:bookmarkEnd w:id="9"/>
-      <w:bookmarkEnd w:id="10"/>
     </w:p>
     <w:p>
       <w:pPr>
@@ -3039,11 +3164,11 @@
       <w:pPr>
         <w:pStyle w:val="Heading2"/>
       </w:pPr>
-      <w:bookmarkStart w:id="11" w:name="_Toc23195245"/>
+      <w:bookmarkStart w:id="10" w:name="_Toc23195245"/>
       <w:r>
         <w:t>Purpose</w:t>
       </w:r>
-      <w:bookmarkEnd w:id="11"/>
+      <w:bookmarkEnd w:id="10"/>
     </w:p>
     <w:p>
       <w:pPr>
@@ -3185,10 +3310,10 @@
         </w:rPr>
         <w:t>README.</w:t>
       </w:r>
-      <w:bookmarkStart w:id="12" w:name="_System_Requirements"/>
-      <w:bookmarkStart w:id="13" w:name="_What's_New"/>
+      <w:bookmarkStart w:id="11" w:name="_System_Requirements"/>
+      <w:bookmarkStart w:id="12" w:name="_What's_New"/>
+      <w:bookmarkEnd w:id="11"/>
       <w:bookmarkEnd w:id="12"/>
-      <w:bookmarkEnd w:id="13"/>
       <w:r>
         <w:rPr>
           <w:rFonts w:ascii="Intel Clear" w:hAnsi="Intel Clear" w:cs="Intel Clear"/>
@@ -3207,13 +3332,13 @@
       <w:pPr>
         <w:pStyle w:val="Heading2"/>
       </w:pPr>
-      <w:bookmarkStart w:id="14" w:name="_Toc523136520"/>
-      <w:bookmarkStart w:id="15" w:name="_Toc23195246"/>
+      <w:bookmarkStart w:id="13" w:name="_Toc523136520"/>
+      <w:bookmarkStart w:id="14" w:name="_Toc23195246"/>
       <w:r>
         <w:t>Audience</w:t>
       </w:r>
+      <w:bookmarkEnd w:id="13"/>
       <w:bookmarkEnd w:id="14"/>
-      <w:bookmarkEnd w:id="15"/>
     </w:p>
     <w:p>
       <w:pPr>
@@ -3271,75 +3396,75 @@
       <w:pPr>
         <w:pStyle w:val="Heading2"/>
       </w:pPr>
-      <w:bookmarkStart w:id="16" w:name="_Toc523136521"/>
-      <w:bookmarkStart w:id="17" w:name="_Toc23195247"/>
+      <w:bookmarkStart w:id="15" w:name="_Toc523136521"/>
+      <w:bookmarkStart w:id="16" w:name="_Toc23195247"/>
       <w:r>
         <w:t>Acronyms</w:t>
       </w:r>
+      <w:bookmarkEnd w:id="15"/>
       <w:bookmarkEnd w:id="16"/>
+    </w:p>
+    <w:p>
+      <w:pPr>
+        <w:pStyle w:val="Body"/>
+      </w:pPr>
+      <w:r>
+        <w:t>The following acronyms are used in this document (arranged in alphabetic</w:t>
+      </w:r>
+      <w:r>
+        <w:t>al order).</w:t>
+      </w:r>
+    </w:p>
+    <w:p>
+      <w:pPr>
+        <w:pStyle w:val="Caption"/>
+      </w:pPr>
+      <w:bookmarkStart w:id="17" w:name="_Toc523136935"/>
+      <w:bookmarkStart w:id="18" w:name="_Toc23195261"/>
+      <w:r>
+        <w:t>Table</w:t>
+      </w:r>
+      <w:r>
+        <w:t xml:space="preserve"> </w:t>
+      </w:r>
+      <w:r>
+        <w:rPr>
+          <w:noProof/>
+        </w:rPr>
+        <w:fldChar w:fldCharType="begin"/>
+      </w:r>
+      <w:r>
+        <w:rPr>
+          <w:noProof/>
+        </w:rPr>
+        <w:instrText xml:space="preserve"> SEQ Table \* ARABIC </w:instrText>
+      </w:r>
+      <w:r>
+        <w:rPr>
+          <w:noProof/>
+        </w:rPr>
+        <w:fldChar w:fldCharType="separate"/>
+      </w:r>
+      <w:r>
+        <w:rPr>
+          <w:noProof/>
+        </w:rPr>
+        <w:t>1</w:t>
+      </w:r>
+      <w:r>
+        <w:rPr>
+          <w:noProof/>
+        </w:rPr>
+        <w:fldChar w:fldCharType="end"/>
+      </w:r>
+      <w:r>
+        <w:t xml:space="preserve"> </w:t>
+      </w:r>
+      <w:r>
+        <w:t>Acronyms Used in Document</w:t>
+      </w:r>
       <w:bookmarkEnd w:id="17"/>
-    </w:p>
-    <w:p>
-      <w:pPr>
-        <w:pStyle w:val="Body"/>
-      </w:pPr>
-      <w:r>
-        <w:t>The following acronyms are used in this document (arranged in alphabetic</w:t>
-      </w:r>
-      <w:r>
-        <w:t>al order).</w:t>
-      </w:r>
-    </w:p>
-    <w:p>
-      <w:pPr>
-        <w:pStyle w:val="Caption"/>
-      </w:pPr>
-      <w:bookmarkStart w:id="18" w:name="_Toc523136935"/>
-      <w:bookmarkStart w:id="19" w:name="_Toc23195261"/>
-      <w:r>
-        <w:t>Table</w:t>
-      </w:r>
-      <w:r>
-        <w:t xml:space="preserve"> </w:t>
-      </w:r>
-      <w:r>
-        <w:rPr>
-          <w:noProof/>
-        </w:rPr>
-        <w:fldChar w:fldCharType="begin"/>
-      </w:r>
-      <w:r>
-        <w:rPr>
-          <w:noProof/>
-        </w:rPr>
-        <w:instrText xml:space="preserve"> SEQ Table \* ARABIC </w:instrText>
-      </w:r>
-      <w:r>
-        <w:rPr>
-          <w:noProof/>
-        </w:rPr>
-        <w:fldChar w:fldCharType="separate"/>
-      </w:r>
-      <w:r>
-        <w:rPr>
-          <w:noProof/>
-        </w:rPr>
-        <w:t>1</w:t>
-      </w:r>
-      <w:r>
-        <w:rPr>
-          <w:noProof/>
-        </w:rPr>
-        <w:fldChar w:fldCharType="end"/>
-      </w:r>
-      <w:r>
-        <w:t xml:space="preserve"> </w:t>
-      </w:r>
-      <w:r>
-        <w:t>Acronyms Used in Document</w:t>
-      </w:r>
       <w:bookmarkEnd w:id="18"/>
-      <w:bookmarkEnd w:id="19"/>
     </w:p>
     <w:tbl>
       <w:tblPr>
@@ -3552,8 +3677,8 @@
           <w:rFonts w:cs="Intel Clear"/>
         </w:rPr>
       </w:pPr>
-      <w:bookmarkStart w:id="20" w:name="_Toc9638979"/>
-      <w:bookmarkStart w:id="21" w:name="_Toc23195248"/>
+      <w:bookmarkStart w:id="19" w:name="_Toc9638979"/>
+      <w:bookmarkStart w:id="20" w:name="_Toc23195248"/>
       <w:r>
         <w:rPr>
           <w:rFonts w:cs="Intel Clear"/>
@@ -3561,8 +3686,8 @@
         <w:lastRenderedPageBreak/>
         <w:t>New in This Release</w:t>
       </w:r>
+      <w:bookmarkEnd w:id="19"/>
       <w:bookmarkEnd w:id="20"/>
-      <w:bookmarkEnd w:id="21"/>
     </w:p>
     <w:p>
       <w:pPr>
@@ -3570,11 +3695,11 @@
         <w:adjustRightInd w:val="0"/>
         <w:contextualSpacing/>
       </w:pPr>
-      <w:bookmarkStart w:id="22" w:name="_Toc23195249"/>
+      <w:bookmarkStart w:id="21" w:name="_Toc23195249"/>
       <w:r>
         <w:t>New Features</w:t>
       </w:r>
-      <w:bookmarkEnd w:id="22"/>
+      <w:bookmarkEnd w:id="21"/>
     </w:p>
     <w:p>
       <w:pPr>
@@ -3585,15 +3710,21 @@
         <w:spacing w:before="100" w:beforeAutospacing="1" w:after="100" w:afterAutospacing="1"/>
         <w:contextualSpacing/>
       </w:pPr>
+      <w:proofErr w:type="spellStart"/>
       <w:r>
         <w:rPr>
           <w:rFonts w:cs="Intel Clear"/>
           <w:color w:val="auto"/>
         </w:rPr>
-        <w:t>USB-Host feature implementation completed</w:t>
-      </w:r>
-      <w:r>
-        <w:t>.</w:t>
+        <w:t>BootROM</w:t>
+      </w:r>
+      <w:proofErr w:type="spellEnd"/>
+      <w:r>
+        <w:rPr>
+          <w:rFonts w:cs="Intel Clear"/>
+          <w:color w:val="auto"/>
+        </w:rPr>
+        <w:t xml:space="preserve"> recovery via PCI-E interface</w:t>
       </w:r>
     </w:p>
     <w:p>
@@ -3602,11 +3733,11 @@
         <w:adjustRightInd w:val="0"/>
         <w:contextualSpacing/>
       </w:pPr>
-      <w:bookmarkStart w:id="23" w:name="_Toc23195250"/>
+      <w:bookmarkStart w:id="22" w:name="_Toc23195250"/>
       <w:r>
         <w:t>Changes to Existing Features</w:t>
       </w:r>
-      <w:bookmarkEnd w:id="23"/>
+      <w:bookmarkEnd w:id="22"/>
     </w:p>
     <w:p>
       <w:pPr>
@@ -3629,11 +3760,11 @@
         <w:ind w:left="-1296" w:firstLine="0"/>
         <w:contextualSpacing/>
       </w:pPr>
-      <w:bookmarkStart w:id="24" w:name="_Toc23195251"/>
+      <w:bookmarkStart w:id="23" w:name="_Toc23195251"/>
       <w:r>
         <w:t>Unsupported or Discontinued Features</w:t>
       </w:r>
-      <w:bookmarkEnd w:id="24"/>
+      <w:bookmarkEnd w:id="23"/>
     </w:p>
     <w:p>
       <w:pPr>
@@ -3673,11 +3804,11 @@
         <w:pStyle w:val="Heading1"/>
         <w:pageBreakBefore w:val="0"/>
       </w:pPr>
-      <w:bookmarkStart w:id="25" w:name="_Toc23195252"/>
+      <w:bookmarkStart w:id="24" w:name="_Toc23195252"/>
       <w:r>
         <w:t>Fixed Issues</w:t>
       </w:r>
-      <w:bookmarkEnd w:id="25"/>
+      <w:bookmarkEnd w:id="24"/>
     </w:p>
     <w:p>
       <w:pPr>
@@ -3687,7 +3818,7 @@
           <w:numId w:val="32"/>
         </w:numPr>
       </w:pPr>
-      <w:bookmarkStart w:id="26" w:name="_Ref495051759"/>
+      <w:bookmarkStart w:id="25" w:name="_Ref495051759"/>
       <w:r>
         <w:t>TBD</w:t>
       </w:r>
@@ -3703,8 +3834,8 @@
           <w:sz w:val="36"/>
         </w:rPr>
       </w:pPr>
-      <w:bookmarkStart w:id="27" w:name="_Ref495047278"/>
-      <w:bookmarkEnd w:id="26"/>
+      <w:bookmarkStart w:id="26" w:name="_Ref495047278"/>
+      <w:bookmarkEnd w:id="25"/>
     </w:p>
     <w:p>
       <w:pPr>
@@ -3715,15 +3846,15 @@
           <w:rFonts w:cs="Intel Clear"/>
         </w:rPr>
       </w:pPr>
-      <w:bookmarkStart w:id="28" w:name="_Toc23195253"/>
+      <w:bookmarkStart w:id="27" w:name="_Toc23195253"/>
+      <w:bookmarkEnd w:id="26"/>
+      <w:r>
+        <w:rPr>
+          <w:rFonts w:cs="Intel Clear"/>
+        </w:rPr>
+        <w:t>Known Issues</w:t>
+      </w:r>
       <w:bookmarkEnd w:id="27"/>
-      <w:r>
-        <w:rPr>
-          <w:rFonts w:cs="Intel Clear"/>
-        </w:rPr>
-        <w:t>Known Issues</w:t>
-      </w:r>
-      <w:bookmarkEnd w:id="28"/>
     </w:p>
     <w:p>
       <w:pPr>
@@ -3760,12 +3891,12 @@
         <w:pStyle w:val="Heading1"/>
         <w:pageBreakBefore w:val="0"/>
       </w:pPr>
-      <w:bookmarkStart w:id="29" w:name="_Toc23195254"/>
+      <w:bookmarkStart w:id="28" w:name="_Toc23195254"/>
       <w:r>
         <w:lastRenderedPageBreak/>
         <w:t>Related Documentation</w:t>
       </w:r>
-      <w:bookmarkEnd w:id="29"/>
+      <w:bookmarkEnd w:id="28"/>
       <w:r>
         <w:t xml:space="preserve"> </w:t>
       </w:r>
@@ -3824,11 +3955,11 @@
         <w:pStyle w:val="Heading1"/>
         <w:pageBreakBefore w:val="0"/>
       </w:pPr>
-      <w:bookmarkStart w:id="30" w:name="_Toc23195255"/>
+      <w:bookmarkStart w:id="29" w:name="_Toc23195255"/>
       <w:r>
         <w:t>Where to Find the Release</w:t>
       </w:r>
-      <w:bookmarkEnd w:id="30"/>
+      <w:bookmarkEnd w:id="29"/>
     </w:p>
     <w:p>
       <w:pPr>
@@ -3860,39 +3991,39 @@
           <w:rFonts w:cs="Intel Clear"/>
         </w:rPr>
       </w:pPr>
-      <w:bookmarkStart w:id="31" w:name="_Toc23195256"/>
+      <w:bookmarkStart w:id="30" w:name="_Toc23195256"/>
       <w:r>
         <w:rPr>
           <w:rFonts w:cs="Intel Clear"/>
         </w:rPr>
         <w:t>Release Content</w:t>
       </w:r>
+      <w:bookmarkEnd w:id="30"/>
+      <w:r>
+        <w:rPr>
+          <w:rFonts w:cs="Intel Clear"/>
+        </w:rPr>
+        <w:t xml:space="preserve"> </w:t>
+      </w:r>
+    </w:p>
+    <w:p>
+      <w:pPr>
+        <w:pStyle w:val="Heading2"/>
+      </w:pPr>
+      <w:bookmarkStart w:id="31" w:name="_Toc523136540"/>
+      <w:bookmarkStart w:id="32" w:name="_Toc23195257"/>
+      <w:r>
+        <w:t>Component Revision Numbers</w:t>
+      </w:r>
       <w:bookmarkEnd w:id="31"/>
-      <w:r>
-        <w:rPr>
-          <w:rFonts w:cs="Intel Clear"/>
-        </w:rPr>
-        <w:t xml:space="preserve"> </w:t>
-      </w:r>
-    </w:p>
-    <w:p>
-      <w:pPr>
-        <w:pStyle w:val="Heading2"/>
-      </w:pPr>
-      <w:bookmarkStart w:id="32" w:name="_Toc523136540"/>
-      <w:bookmarkStart w:id="33" w:name="_Toc23195257"/>
-      <w:r>
-        <w:t>Component Revision Numbers</w:t>
-      </w:r>
       <w:bookmarkEnd w:id="32"/>
-      <w:bookmarkEnd w:id="33"/>
     </w:p>
     <w:p>
       <w:pPr>
         <w:pStyle w:val="Caption"/>
         <w:keepLines/>
       </w:pPr>
-      <w:bookmarkStart w:id="34" w:name="_Toc23195262"/>
+      <w:bookmarkStart w:id="33" w:name="_Toc23195262"/>
       <w:r>
         <w:t xml:space="preserve">Table </w:t>
       </w:r>
@@ -3942,7 +4073,7 @@
       <w:r>
         <w:t>Component Revision Numbers</w:t>
       </w:r>
-      <w:bookmarkEnd w:id="34"/>
+      <w:bookmarkEnd w:id="33"/>
     </w:p>
     <w:tbl>
       <w:tblPr>
@@ -4320,7 +4451,10 @@
               <w:keepNext/>
             </w:pPr>
             <w:r>
-              <w:t>0.5.0</w:t>
+              <w:t>0.5.</w:t>
+            </w:r>
+            <w:r>
+              <w:t>1</w:t>
             </w:r>
           </w:p>
         </w:tc>
@@ -4458,16 +4592,16 @@
           <w:rFonts w:cs="Intel Clear"/>
         </w:rPr>
       </w:pPr>
-      <w:bookmarkStart w:id="35" w:name="_Toc23195258"/>
+      <w:bookmarkStart w:id="34" w:name="_Toc23195258"/>
+      <w:bookmarkEnd w:id="3"/>
       <w:bookmarkEnd w:id="4"/>
-      <w:bookmarkEnd w:id="5"/>
       <w:r>
         <w:rPr>
           <w:rFonts w:cs="Intel Clear"/>
         </w:rPr>
         <w:t>Hardware and Software Compatibility</w:t>
       </w:r>
-      <w:bookmarkEnd w:id="35"/>
+      <w:bookmarkEnd w:id="34"/>
     </w:p>
     <w:p>
       <w:pPr>
@@ -4515,7 +4649,7 @@
           <w:rFonts w:cs="Intel Clear"/>
         </w:rPr>
       </w:pPr>
-      <w:bookmarkStart w:id="36" w:name="_Toc23195259"/>
+      <w:bookmarkStart w:id="35" w:name="_Toc23195259"/>
       <w:r>
         <w:rPr>
           <w:rFonts w:cs="Intel Clear"/>
@@ -4523,6 +4657,30 @@
         <w:lastRenderedPageBreak/>
         <w:t>BIOS/Firmware Version</w:t>
       </w:r>
+      <w:bookmarkEnd w:id="35"/>
+    </w:p>
+    <w:p>
+      <w:pPr>
+        <w:pStyle w:val="Bullet0"/>
+      </w:pPr>
+      <w:r>
+        <w:t>TBD</w:t>
+      </w:r>
+    </w:p>
+    <w:p>
+      <w:pPr>
+        <w:pStyle w:val="Heading2"/>
+        <w:rPr>
+          <w:rFonts w:cs="Intel Clear"/>
+        </w:rPr>
+      </w:pPr>
+      <w:bookmarkStart w:id="36" w:name="_Toc23195260"/>
+      <w:r>
+        <w:rPr>
+          <w:rFonts w:cs="Intel Clear"/>
+        </w:rPr>
+        <w:t>Supported Operating Systems</w:t>
+      </w:r>
       <w:bookmarkEnd w:id="36"/>
     </w:p>
     <w:p>
@@ -4530,35 +4688,10 @@
         <w:pStyle w:val="Bullet0"/>
       </w:pPr>
       <w:r>
-        <w:t>TBD</w:t>
-      </w:r>
-    </w:p>
-    <w:p>
-      <w:pPr>
-        <w:pStyle w:val="Heading2"/>
-        <w:rPr>
-          <w:rFonts w:cs="Intel Clear"/>
-        </w:rPr>
-      </w:pPr>
-      <w:bookmarkStart w:id="37" w:name="_Toc23195260"/>
-      <w:r>
-        <w:rPr>
-          <w:rFonts w:cs="Intel Clear"/>
-        </w:rPr>
-        <w:t>Supported Operating Systems</w:t>
-      </w:r>
+        <w:t>Linux</w:t>
+      </w:r>
+      <w:bookmarkStart w:id="37" w:name="_GoBack"/>
       <w:bookmarkEnd w:id="37"/>
-    </w:p>
-    <w:p>
-      <w:pPr>
-        <w:pStyle w:val="Bullet0"/>
-      </w:pPr>
-      <w:r>
-        <w:t>Linux</w:t>
-      </w:r>
-      <w:r>
-        <w:t xml:space="preserve"> </w:t>
-      </w:r>
     </w:p>
     <w:p>
       <w:pPr>
@@ -11081,6 +11214,12 @@
 </file>
 
 <file path=customXml/item1.xml><?xml version="1.0" encoding="utf-8"?>
+<p:properties xmlns:p="http://schemas.microsoft.com/office/2006/metadata/properties" xmlns:xsi="http://www.w3.org/2001/XMLSchema-instance" xmlns:pc="http://schemas.microsoft.com/office/infopath/2007/PartnerControls">
+  <documentManagement/>
+</p:properties>
+</file>
+
+<file path=customXml/item2.xml><?xml version="1.0" encoding="utf-8"?>
 <ct:contentTypeSchema xmlns:ct="http://schemas.microsoft.com/office/2006/metadata/contentType" xmlns:ma="http://schemas.microsoft.com/office/2006/metadata/properties/metaAttributes" ct:_="" ma:_="" ma:contentTypeName="Document" ma:contentTypeID="0x010100789DAD0353735B4089C3D96F97037759" ma:contentTypeVersion="6" ma:contentTypeDescription="Create a new document." ma:contentTypeScope="" ma:versionID="2837065bfac87e5b4f3a80474167efdf">
   <xsd:schema xmlns:xsd="http://www.w3.org/2001/XMLSchema" xmlns:xs="http://www.w3.org/2001/XMLSchema" xmlns:p="http://schemas.microsoft.com/office/2006/metadata/properties" targetNamespace="http://schemas.microsoft.com/office/2006/metadata/properties" ma:root="true" ma:fieldsID="d046f4cc4d7169e90e0337784d408f0c">
     <xsd:element name="properties">
@@ -11194,12 +11333,6 @@
 </ct:contentTypeSchema>
 </file>
 
-<file path=customXml/item2.xml><?xml version="1.0" encoding="utf-8"?>
-<p:properties xmlns:p="http://schemas.microsoft.com/office/2006/metadata/properties" xmlns:xsi="http://www.w3.org/2001/XMLSchema-instance" xmlns:pc="http://schemas.microsoft.com/office/infopath/2007/PartnerControls">
-  <documentManagement/>
-</p:properties>
-</file>
-
 <file path=customXml/item3.xml><?xml version="1.0" encoding="utf-8"?>
 <?mso-contentType ?>
 <FormTemplates xmlns="http://schemas.microsoft.com/sharepoint/v3/contenttype/forms">
@@ -11214,6 +11347,15 @@
 </file>
 
 <file path=customXml/itemProps1.xml><?xml version="1.0" encoding="utf-8"?>
+<ds:datastoreItem xmlns:ds="http://schemas.openxmlformats.org/officeDocument/2006/customXml" ds:itemID="{436D0695-2ED2-463A-A298-093991986D52}">
+  <ds:schemaRefs>
+    <ds:schemaRef ds:uri="http://schemas.microsoft.com/office/2006/metadata/properties"/>
+    <ds:schemaRef ds:uri="http://schemas.microsoft.com/office/infopath/2007/PartnerControls"/>
+  </ds:schemaRefs>
+</ds:datastoreItem>
+</file>
+
+<file path=customXml/itemProps2.xml><?xml version="1.0" encoding="utf-8"?>
 <ds:datastoreItem xmlns:ds="http://schemas.openxmlformats.org/officeDocument/2006/customXml" ds:itemID="{FAD3F214-9459-49E0-9038-36F3BC31B1B2}">
   <ds:schemaRefs>
     <ds:schemaRef ds:uri="http://schemas.microsoft.com/office/2006/metadata/contentType"/>
@@ -11229,15 +11371,6 @@
 </ds:datastoreItem>
 </file>
 
-<file path=customXml/itemProps2.xml><?xml version="1.0" encoding="utf-8"?>
-<ds:datastoreItem xmlns:ds="http://schemas.openxmlformats.org/officeDocument/2006/customXml" ds:itemID="{436D0695-2ED2-463A-A298-093991986D52}">
-  <ds:schemaRefs>
-    <ds:schemaRef ds:uri="http://schemas.microsoft.com/office/2006/metadata/properties"/>
-    <ds:schemaRef ds:uri="http://schemas.microsoft.com/office/infopath/2007/PartnerControls"/>
-  </ds:schemaRefs>
-</ds:datastoreItem>
-</file>
-
 <file path=customXml/itemProps3.xml><?xml version="1.0" encoding="utf-8"?>
 <ds:datastoreItem xmlns:ds="http://schemas.openxmlformats.org/officeDocument/2006/customXml" ds:itemID="{8B1A8D28-8736-40B4-8FFF-03F1927B0994}">
   <ds:schemaRefs>
@@ -11247,7 +11380,7 @@
 </file>
 
 <file path=customXml/itemProps4.xml><?xml version="1.0" encoding="utf-8"?>
-<ds:datastoreItem xmlns:ds="http://schemas.openxmlformats.org/officeDocument/2006/customXml" ds:itemID="{A2613D85-ED10-4F41-AF0D-6DF2928E4A66}">
+<ds:datastoreItem xmlns:ds="http://schemas.openxmlformats.org/officeDocument/2006/customXml" ds:itemID="{BA3ED71B-97A6-4F90-B648-71B675E65D34}">
   <ds:schemaRefs>
     <ds:schemaRef ds:uri="http://schemas.openxmlformats.org/officeDocument/2006/bibliography"/>
   </ds:schemaRefs>

</xml_diff>